<commit_message>
needed to fix something but all emailed
</commit_message>
<xml_diff>
--- a/Informational Technology (Game Design)/Part 1 Redo/Cluster Game Design Documentation & Narrative/Narrative Scripts/ICTGAM426 AT3 By Richard Pountney.docx
+++ b/Informational Technology (Game Design)/Part 1 Redo/Cluster Game Design Documentation & Narrative/Narrative Scripts/ICTGAM426 AT3 By Richard Pountney.docx
@@ -43,7 +43,10 @@
         </w:numPr>
       </w:pPr>
       <w:r>
-        <w:t>By asking questions &amp; jotting the answers down</w:t>
+        <w:t>Asking what is good, what is bad, &amp; neutral comments then</w:t>
+      </w:r>
+      <w:r>
+        <w:t xml:space="preserve"> jotting the answers down</w:t>
       </w:r>
     </w:p>
     <w:p>
@@ -57,6 +60,26 @@
       </w:pPr>
       <w:r>
         <w:t>Documented feedback from focus test</w:t>
+      </w:r>
+    </w:p>
+    <w:p>
+      <w:pPr>
+        <w:pStyle w:val="MyStyle"/>
+        <w:numPr>
+          <w:ilvl w:val="1"/>
+          <w:numId w:val="2"/>
+        </w:numPr>
+      </w:pPr>
+      <w:hyperlink r:id="rId5" w:history="1">
+        <w:r>
+          <w:rPr>
+            <w:rStyle w:val="Hyperlink"/>
+          </w:rPr>
+          <w:t>Feedback</w:t>
+        </w:r>
+      </w:hyperlink>
+      <w:r>
+        <w:t>:</w:t>
       </w:r>
     </w:p>
     <w:p>
@@ -1612,6 +1635,29 @@
       <w:contextualSpacing/>
     </w:pPr>
   </w:style>
+  <w:style w:type="character" w:styleId="Hyperlink">
+    <w:name w:val="Hyperlink"/>
+    <w:basedOn w:val="DefaultParagraphFont"/>
+    <w:uiPriority w:val="99"/>
+    <w:unhideWhenUsed/>
+    <w:rsid w:val="007F6793"/>
+    <w:rPr>
+      <w:color w:val="0563C1" w:themeColor="hyperlink"/>
+      <w:u w:val="single"/>
+    </w:rPr>
+  </w:style>
+  <w:style w:type="character" w:styleId="UnresolvedMention">
+    <w:name w:val="Unresolved Mention"/>
+    <w:basedOn w:val="DefaultParagraphFont"/>
+    <w:uiPriority w:val="99"/>
+    <w:semiHidden/>
+    <w:unhideWhenUsed/>
+    <w:rsid w:val="007F6793"/>
+    <w:rPr>
+      <w:color w:val="605E5C"/>
+      <w:shd w:val="clear" w:color="auto" w:fill="E1DFDD"/>
+    </w:rPr>
+  </w:style>
 </w:styles>
 </file>
 

</xml_diff>